<commit_message>
ENH: Tree, ADD: Scrum #3
Fixed Document Tree and added new scrum meeting
</commit_message>
<xml_diff>
--- a/Scrum Meetings/1_Scrum_29-12-2020.docx
+++ b/Scrum Meetings/1_Scrum_29-12-2020.docx
@@ -13,7 +13,19 @@
         <w:rPr>
           <w:lang w:val="nl-BE"/>
         </w:rPr>
+        <w:t>Maxim (</w:t>
+      </w:r>
+      <w:r>
+        <w:rPr>
+          <w:lang w:val="nl-BE"/>
+        </w:rPr>
         <w:t>Front-end</w:t>
+      </w:r>
+      <w:r>
+        <w:rPr>
+          <w:lang w:val="nl-BE"/>
+        </w:rPr>
+        <w:t>)</w:t>
       </w:r>
     </w:p>
     <w:p>
@@ -82,7 +94,19 @@
         <w:rPr>
           <w:lang w:val="nl-BE"/>
         </w:rPr>
+        <w:t>Robbe (</w:t>
+      </w:r>
+      <w:r>
+        <w:rPr>
+          <w:lang w:val="nl-BE"/>
+        </w:rPr>
         <w:t>Backend</w:t>
+      </w:r>
+      <w:r>
+        <w:rPr>
+          <w:lang w:val="nl-BE"/>
+        </w:rPr>
+        <w:t>)</w:t>
       </w:r>
     </w:p>
     <w:p>
@@ -126,21 +150,7 @@
         <w:rPr>
           <w:lang w:val="nl-BE"/>
         </w:rPr>
-        <w:t xml:space="preserve">er is al mogelijkheid om te verbinden met </w:t>
-      </w:r>
-      <w:proofErr w:type="spellStart"/>
-      <w:r>
-        <w:rPr>
-          <w:lang w:val="nl-BE"/>
-        </w:rPr>
-        <w:t>frontend</w:t>
-      </w:r>
-      <w:proofErr w:type="spellEnd"/>
-      <w:r>
-        <w:rPr>
-          <w:lang w:val="nl-BE"/>
-        </w:rPr>
-        <w:t>.</w:t>
+        <w:t>er is al mogelijkheid om te verbinden met frontend.</w:t>
       </w:r>
       <w:r>
         <w:rPr>
@@ -166,7 +176,19 @@
         <w:rPr>
           <w:lang w:val="nl-BE"/>
         </w:rPr>
+        <w:t>Herber (</w:t>
+      </w:r>
+      <w:r>
+        <w:rPr>
+          <w:lang w:val="nl-BE"/>
+        </w:rPr>
         <w:t>Hardware</w:t>
+      </w:r>
+      <w:r>
+        <w:rPr>
+          <w:lang w:val="nl-BE"/>
+        </w:rPr>
+        <w:t>)</w:t>
       </w:r>
     </w:p>
     <w:p>
@@ -187,33 +209,23 @@
         </w:rPr>
         <w:t xml:space="preserve"> bijna af juist nog een klein probleem met </w:t>
       </w:r>
-      <w:proofErr w:type="spellStart"/>
       <w:r>
         <w:rPr>
           <w:lang w:val="nl-BE"/>
         </w:rPr>
         <w:t>Rpi</w:t>
       </w:r>
-      <w:proofErr w:type="spellEnd"/>
       <w:r>
         <w:rPr>
           <w:lang w:val="nl-BE"/>
         </w:rPr>
         <w:t xml:space="preserve"> en </w:t>
       </w:r>
-      <w:proofErr w:type="spellStart"/>
-      <w:r>
-        <w:rPr>
-          <w:lang w:val="nl-BE"/>
-        </w:rPr>
-        <w:t>Leds</w:t>
-      </w:r>
-      <w:proofErr w:type="spellEnd"/>
-      <w:r>
-        <w:rPr>
-          <w:lang w:val="nl-BE"/>
-        </w:rPr>
-        <w:t>.</w:t>
+      <w:r>
+        <w:rPr>
+          <w:lang w:val="nl-BE"/>
+        </w:rPr>
+        <w:t>Leds.</w:t>
       </w:r>
       <w:r>
         <w:rPr>
@@ -231,21 +243,7 @@
         <w:rPr>
           <w:lang w:val="nl-BE"/>
         </w:rPr>
-        <w:t xml:space="preserve"> is af zonder de </w:t>
-      </w:r>
-      <w:proofErr w:type="spellStart"/>
-      <w:r>
-        <w:rPr>
-          <w:lang w:val="nl-BE"/>
-        </w:rPr>
-        <w:t>leds</w:t>
-      </w:r>
-      <w:proofErr w:type="spellEnd"/>
-      <w:r>
-        <w:rPr>
-          <w:lang w:val="nl-BE"/>
-        </w:rPr>
-        <w:t xml:space="preserve">. </w:t>
+        <w:t xml:space="preserve"> is af zonder de leds. </w:t>
       </w:r>
       <w:r>
         <w:rPr>
@@ -272,7 +270,19 @@
         <w:rPr>
           <w:lang w:val="nl-BE"/>
         </w:rPr>
+        <w:t>Jakob (</w:t>
+      </w:r>
+      <w:r>
+        <w:rPr>
+          <w:lang w:val="nl-BE"/>
+        </w:rPr>
         <w:t>Documentatie</w:t>
+      </w:r>
+      <w:r>
+        <w:rPr>
+          <w:lang w:val="nl-BE"/>
+        </w:rPr>
+        <w:t>)</w:t>
       </w:r>
     </w:p>
     <w:p>

</xml_diff>